<commit_message>
for_branch1 file was modified for master
</commit_message>
<xml_diff>
--- a/for_branch1.docx
+++ b/for_branch1.docx
@@ -4,10 +4,21 @@
   <w:body>
     <w:p>
       <w:r>
-        <w:t>\sggdfhb</w:t>
+        <w:t>\</w:t>
+      </w:r>
+      <w:proofErr w:type="spellStart"/>
+      <w:r>
+        <w:t>sgg</w:t>
+      </w:r>
+      <w:r>
+        <w:t>CHANGE</w:t>
+      </w:r>
+      <w:r>
+        <w:t>dfhb</w:t>
       </w:r>
       <w:bookmarkStart w:id="0" w:name="_GoBack"/>
       <w:bookmarkEnd w:id="0"/>
+      <w:proofErr w:type="spellEnd"/>
     </w:p>
     <w:sectPr>
       <w:pgSz w:w="12240" w:h="15840"/>

</xml_diff>

<commit_message>
File for_branch1 was modified in branch1
</commit_message>
<xml_diff>
--- a/for_branch1.docx
+++ b/for_branch1.docx
@@ -4,7 +4,17 @@
   <w:body>
     <w:p>
       <w:r>
-        <w:t>\sggdfhb</w:t>
+        <w:t>\</w:t>
+      </w:r>
+      <w:proofErr w:type="spellStart"/>
+      <w:r>
+        <w:t>sggdfhb</w:t>
+      </w:r>
+      <w:proofErr w:type="spellEnd"/>
+    </w:p>
+    <w:p>
+      <w:r>
+        <w:t>New test string for branch1</w:t>
       </w:r>
       <w:bookmarkStart w:id="0" w:name="_GoBack"/>
       <w:bookmarkEnd w:id="0"/>

</xml_diff>

<commit_message>
Update file for master
</commit_message>
<xml_diff>
--- a/for_branch1.docx
+++ b/for_branch1.docx
@@ -8,17 +8,14 @@
       </w:r>
       <w:proofErr w:type="spellStart"/>
       <w:r>
-        <w:t>sgg</w:t>
+        <w:t>sgdfhb</w:t>
       </w:r>
+      <w:proofErr w:type="spellEnd"/>
       <w:r>
-        <w:t>CHANGE</w:t>
-      </w:r>
-      <w:r>
-        <w:t>dfhb</w:t>
+        <w:t xml:space="preserve"> CHANGE1</w:t>
       </w:r>
       <w:bookmarkStart w:id="0" w:name="_GoBack"/>
       <w:bookmarkEnd w:id="0"/>
-      <w:proofErr w:type="spellEnd"/>
     </w:p>
     <w:sectPr>
       <w:pgSz w:w="12240" w:h="15840"/>

</xml_diff>